<commit_message>
Last commit for this session
I still have a lot of formatting stuff to do.
</commit_message>
<xml_diff>
--- a/notebook 00.docx
+++ b/notebook 00.docx
@@ -7,6 +7,29 @@
         <w:ind w:right="-1440"/>
       </w:pPr>
       <w:r>
+        <w:t>I will clean this file up later so that it follows the exact required specs</w:t>
+      </w:r>
+    </w:p>
+    <w:p>
+      <w:pPr>
+        <w:ind w:right="-1440"/>
+      </w:pPr>
+    </w:p>
+    <w:p>
+      <w:pPr>
+        <w:ind w:right="-1440"/>
+      </w:pPr>
+    </w:p>
+    <w:p>
+      <w:pPr>
+        <w:ind w:right="-1440"/>
+      </w:pPr>
+    </w:p>
+    <w:p>
+      <w:pPr>
+        <w:ind w:right="-1440"/>
+      </w:pPr>
+      <w:r>
         <w:t>Date</w:t>
       </w:r>
       <w:r>
@@ -27,12 +50,8 @@
       </w:r>
       <w:r>
         <w:tab/>
-      </w:r>
-      <w:proofErr w:type="spellStart"/>
-      <w:r>
         <w:t>TimeOnTask</w:t>
       </w:r>
-      <w:proofErr w:type="spellEnd"/>
       <w:r>
         <w:tab/>
         <w:t>Comments</w:t>
@@ -43,17 +62,12 @@
         <w:ind w:right="-1440"/>
       </w:pPr>
       <w:r>
-        <w:t>9</w:t>
-      </w:r>
-      <w:proofErr w:type="gramStart"/>
-      <w:r>
-        <w:t>/13</w:t>
+        <w:t>9/13</w:t>
       </w:r>
       <w:r>
         <w:tab/>
         <w:t>Me</w:t>
       </w:r>
-      <w:proofErr w:type="gramEnd"/>
       <w:r>
         <w:tab/>
       </w:r>
@@ -135,12 +149,8 @@
       </w:r>
       <w:r>
         <w:tab/>
-      </w:r>
-      <w:proofErr w:type="gramStart"/>
-      <w:r>
         <w:t>q2</w:t>
       </w:r>
-      <w:proofErr w:type="gramEnd"/>
     </w:p>
     <w:p>
       <w:pPr>
@@ -223,23 +233,231 @@
         <w:tab/>
         <w:t>wrote function, still need to clean up recipe</w:t>
       </w:r>
-    </w:p>
-    <w:p>
-      <w:pPr>
-        <w:ind w:right="-1440"/>
-      </w:pPr>
-    </w:p>
-    <w:p>
-      <w:pPr>
-        <w:ind w:right="-1440"/>
-      </w:pPr>
+      <w:r>
+        <w:t xml:space="preserve"> q4</w:t>
+      </w:r>
+    </w:p>
+    <w:p>
+      <w:pPr>
+        <w:ind w:right="-1440"/>
+      </w:pPr>
+    </w:p>
+    <w:p>
+      <w:pPr>
+        <w:ind w:right="-1440"/>
+      </w:pPr>
+      <w:r>
+        <w:tab/>
+      </w:r>
+      <w:r>
+        <w:tab/>
+        <w:t>4:07</w:t>
+      </w:r>
+      <w:r>
+        <w:tab/>
+        <w:t>4:09</w:t>
+      </w:r>
+      <w:r>
+        <w:tab/>
+      </w:r>
+      <w:r>
+        <w:tab/>
+      </w:r>
+      <w:r>
+        <w:tab/>
+      </w:r>
+      <w:r>
+        <w:tab/>
+      </w:r>
+      <w:r>
+        <w:tab/>
+        <w:t>wrote function but need to add recipe q5</w:t>
+      </w:r>
+    </w:p>
+    <w:p>
+      <w:pPr>
+        <w:ind w:right="-1440"/>
+      </w:pPr>
+    </w:p>
+    <w:p>
+      <w:pPr>
+        <w:ind w:right="-1440"/>
+      </w:pPr>
+      <w:r>
+        <w:tab/>
+      </w:r>
+      <w:r>
+        <w:tab/>
+        <w:t>4:07</w:t>
+      </w:r>
+      <w:r>
+        <w:tab/>
+        <w:t>4:18</w:t>
+      </w:r>
+      <w:r>
+        <w:tab/>
+      </w:r>
+      <w:r>
+        <w:tab/>
+      </w:r>
+      <w:r>
+        <w:tab/>
+      </w:r>
+      <w:r>
+        <w:tab/>
+      </w:r>
+      <w:r>
+        <w:tab/>
+        <w:t>wrote function, but got hung up because I forgot the t in the expt function.  Still need to write recipe. Q6</w:t>
+      </w:r>
+    </w:p>
+    <w:p>
+      <w:pPr>
+        <w:ind w:right="-1440"/>
+      </w:pPr>
+    </w:p>
+    <w:p>
+      <w:pPr>
+        <w:ind w:right="-1440"/>
+      </w:pPr>
+    </w:p>
+    <w:p>
+      <w:pPr>
+        <w:ind w:right="-1440"/>
+      </w:pPr>
+      <w:r>
+        <w:tab/>
+      </w:r>
+      <w:r>
+        <w:tab/>
+        <w:t>4:22</w:t>
+      </w:r>
+      <w:r>
+        <w:tab/>
+        <w:t>4:24</w:t>
+      </w:r>
+      <w:r>
+        <w:tab/>
+      </w:r>
+      <w:r>
+        <w:tab/>
+      </w:r>
+      <w:r>
+        <w:tab/>
+      </w:r>
+      <w:r>
+        <w:tab/>
+      </w:r>
+      <w:r>
+        <w:tab/>
+        <w:t xml:space="preserve">wrote function, no recipe q7 </w:t>
+      </w:r>
+    </w:p>
+    <w:p>
+      <w:pPr>
+        <w:ind w:right="-1440"/>
+      </w:pPr>
+      <w:r>
+        <w:tab/>
+      </w:r>
+      <w:r>
+        <w:tab/>
+        <w:t>4:28</w:t>
+      </w:r>
+      <w:r>
+        <w:tab/>
+        <w:t>4:31</w:t>
+      </w:r>
+      <w:r>
+        <w:tab/>
+      </w:r>
+      <w:r>
+        <w:tab/>
+      </w:r>
+      <w:r>
+        <w:tab/>
+      </w:r>
+      <w:r>
+        <w:tab/>
+      </w:r>
+      <w:r>
+        <w:tab/>
+        <w:t>wrote function, no recipe</w:t>
+      </w:r>
+      <w:r>
+        <w:t xml:space="preserve"> q8</w:t>
+      </w:r>
+    </w:p>
+    <w:p>
+      <w:pPr>
+        <w:ind w:right="-1440"/>
+      </w:pPr>
+      <w:r>
+        <w:tab/>
+      </w:r>
+      <w:r>
+        <w:tab/>
+        <w:t>4:31</w:t>
+      </w:r>
+      <w:r>
+        <w:tab/>
+        <w:t>4:43</w:t>
+      </w:r>
+      <w:r>
+        <w:tab/>
+        <w:t>1, 5 mins</w:t>
+      </w:r>
+      <w:r>
+        <w:tab/>
+      </w:r>
+      <w:r>
+        <w:tab/>
+      </w:r>
+      <w:r>
+        <w:tab/>
+        <w:t>got more coffee.  Wrote function, no recipe q9</w:t>
+      </w:r>
+    </w:p>
+    <w:p>
+      <w:pPr>
+        <w:ind w:right="-1440"/>
+      </w:pPr>
+    </w:p>
+    <w:p>
+      <w:pPr>
+        <w:ind w:right="-1440"/>
+      </w:pPr>
+      <w:r>
+        <w:tab/>
+      </w:r>
+      <w:r>
+        <w:tab/>
+      </w:r>
+      <w:r>
+        <w:t>4:47</w:t>
+      </w:r>
+      <w:r>
+        <w:tab/>
+        <w:t>4:51</w:t>
+      </w:r>
+      <w:r>
+        <w:tab/>
+      </w:r>
+      <w:r>
+        <w:tab/>
+      </w:r>
+      <w:r>
+        <w:tab/>
+      </w:r>
+      <w:r>
+        <w:tab/>
+      </w:r>
+      <w:r>
+        <w:tab/>
+        <w:t>wrote function no recipe yet</w:t>
+      </w:r>
       <w:bookmarkStart w:id="0" w:name="_GoBack"/>
       <w:bookmarkEnd w:id="0"/>
-    </w:p>
-    <w:p>
-      <w:pPr>
-        <w:ind w:right="-1440"/>
-      </w:pPr>
     </w:p>
     <w:sectPr>
       <w:pgSz w:w="12240" w:h="15840"/>

</xml_diff>